<commit_message>
Replaced Version String to 4.7.0.x.
git-svn-id: svn://127.0.0.1/Core@8583 17c802ae-cbca-534c-9e8e-6d19a4926c45
</commit_message>
<xml_diff>
--- a/trunk/doc/readme_exnm04070002en_updt1.docx
+++ b/trunk/doc/readme_exnm04070002en_updt1.docx
@@ -2,10 +2,7 @@
 <file path=word/document.xml><?xml version="1.0" encoding="utf-8"?>
 <w:document xmlns:wpc="http://schemas.microsoft.com/office/word/2010/wordprocessingCanvas" xmlns:mc="http://schemas.openxmlformats.org/markup-compatibility/2006" xmlns:o="urn:schemas-microsoft-com:office:office" xmlns:r="http://schemas.openxmlformats.org/officeDocument/2006/relationships" xmlns:m="http://schemas.openxmlformats.org/officeDocument/2006/math" xmlns:v="urn:schemas-microsoft-com:vml" xmlns:wp14="http://schemas.microsoft.com/office/word/2010/wordprocessingDrawing" xmlns:wp="http://schemas.openxmlformats.org/drawingml/2006/wordprocessingDrawing" xmlns:w10="urn:schemas-microsoft-com:office:word" xmlns:w="http://schemas.openxmlformats.org/wordprocessingml/2006/main" xmlns:w14="http://schemas.microsoft.com/office/word/2010/wordml" xmlns:wpg="http://schemas.microsoft.com/office/word/2010/wordprocessingGroup" xmlns:wpi="http://schemas.microsoft.com/office/word/2010/wordprocessingInk" xmlns:wne="http://schemas.microsoft.com/office/word/2006/wordml" xmlns:wps="http://schemas.microsoft.com/office/word/2010/wordprocessingShape" mc:Ignorable="w14 wp14">
   <w:body>
-    <w:p>
-      <w:bookmarkStart w:id="0" w:name="_GoBack"/>
-      <w:bookmarkEnd w:id="0"/>
-    </w:p>
+    <w:p/>
     <w:p/>
     <w:p/>
     <w:p/>
@@ -74,11 +71,21 @@
       <w:pPr>
         <w:pStyle w:val="coverinfo"/>
       </w:pPr>
-      <w:fldSimple w:instr=" DOCPROPERTY  $Product$  \* MERGEFORMAT ">
-        <w:r>
-          <w:t>Network Manager</w:t>
-        </w:r>
-      </w:fldSimple>
+      <w:r>
+        <w:fldChar w:fldCharType="begin"/>
+      </w:r>
+      <w:r>
+        <w:instrText xml:space="preserve"> DOCPROPERTY  $Product$  \* MERGEFORMAT </w:instrText>
+      </w:r>
+      <w:r>
+        <w:fldChar w:fldCharType="separate"/>
+      </w:r>
+      <w:r>
+        <w:t>Network Manager</w:t>
+      </w:r>
+      <w:r>
+        <w:fldChar w:fldCharType="end"/>
+      </w:r>
     </w:p>
     <w:p>
       <w:pPr>
@@ -108,14 +115,32 @@
       <w:pPr>
         <w:pStyle w:val="CoverVersion"/>
       </w:pPr>
-      <w:fldSimple w:instr=" DOCPROPERTY  &quot;$Base Release$&quot;  \* MERGEFORMAT ">
-        <w:r>
-          <w:t>4.7</w:t>
-        </w:r>
-        <w:r>
-          <w:t>.0.0</w:t>
-        </w:r>
-      </w:fldSimple>
+      <w:r>
+        <w:fldChar w:fldCharType="begin"/>
+      </w:r>
+      <w:r>
+        <w:instrText xml:space="preserve"> DOCPROPERTY  "$Base Release$"  \* MERGEFORMAT </w:instrText>
+      </w:r>
+      <w:r>
+        <w:fldChar w:fldCharType="separate"/>
+      </w:r>
+      <w:r>
+        <w:t>4.7</w:t>
+      </w:r>
+      <w:r>
+        <w:t>.0</w:t>
+      </w:r>
+      <w:proofErr w:type="gramStart"/>
+      <w:r>
+        <w:t>.</w:t>
+      </w:r>
+      <w:r>
+        <w:t>x</w:t>
+      </w:r>
+      <w:proofErr w:type="gramEnd"/>
+      <w:r>
+        <w:fldChar w:fldCharType="end"/>
+      </w:r>
       <w:r>
         <w:t xml:space="preserve"> Fix </w:t>
       </w:r>
@@ -518,12 +543,12 @@
           <w:numId w:val="23"/>
         </w:numPr>
       </w:pPr>
-      <w:bookmarkStart w:id="1" w:name="_Toc368136538"/>
+      <w:bookmarkStart w:id="0" w:name="_Toc368136538"/>
       <w:r>
         <w:lastRenderedPageBreak/>
         <w:t>Introduction</w:t>
       </w:r>
-      <w:bookmarkEnd w:id="1"/>
+      <w:bookmarkEnd w:id="0"/>
       <w:r>
         <w:t xml:space="preserve"> </w:t>
       </w:r>
@@ -532,15 +557,28 @@
       <w:r>
         <w:t xml:space="preserve">This document defines the changes made to the </w:t>
       </w:r>
-      <w:fldSimple w:instr=" DOCPROPERTY  $Product$  \* MERGEFORMAT ">
-        <w:r>
-          <w:t>Network Manager</w:t>
-        </w:r>
-      </w:fldSimple>
       <w:r>
         <w:fldChar w:fldCharType="begin"/>
       </w:r>
       <w:r>
+        <w:instrText xml:space="preserve"> DOCPROPE</w:instrText>
+      </w:r>
+      <w:r>
+        <w:instrText xml:space="preserve">RTY  $Product$  \* MERGEFORMAT </w:instrText>
+      </w:r>
+      <w:r>
+        <w:fldChar w:fldCharType="separate"/>
+      </w:r>
+      <w:r>
+        <w:t>Network Manager</w:t>
+      </w:r>
+      <w:r>
+        <w:fldChar w:fldCharType="end"/>
+      </w:r>
+      <w:r>
+        <w:fldChar w:fldCharType="begin"/>
+      </w:r>
+      <w:r>
         <w:instrText xml:space="preserve"> SUBJECT   \* MERGEFORMAT </w:instrText>
       </w:r>
       <w:r>
@@ -552,14 +590,24 @@
       <w:r>
         <w:t xml:space="preserve">product for </w:t>
       </w:r>
-      <w:fldSimple w:instr=" DOCPROPERTY  &quot;$Base Release$&quot;  \* MERGEFORMAT ">
-        <w:r>
-          <w:t>4.7</w:t>
-        </w:r>
-        <w:r>
-          <w:t>.0.0</w:t>
-        </w:r>
-      </w:fldSimple>
+      <w:r>
+        <w:fldChar w:fldCharType="begin"/>
+      </w:r>
+      <w:r>
+        <w:instrText xml:space="preserve"> DOCPROPERTY  "$Base Release$"  \* MERGEFORMAT </w:instrText>
+      </w:r>
+      <w:r>
+        <w:fldChar w:fldCharType="separate"/>
+      </w:r>
+      <w:r>
+        <w:t>4.7</w:t>
+      </w:r>
+      <w:r>
+        <w:t>.0.0</w:t>
+      </w:r>
+      <w:r>
+        <w:fldChar w:fldCharType="end"/>
+      </w:r>
       <w:r>
         <w:t xml:space="preserve"> Fix </w:t>
       </w:r>
@@ -582,11 +630,11 @@
       <w:pPr>
         <w:pStyle w:val="Heading1"/>
       </w:pPr>
-      <w:bookmarkStart w:id="2" w:name="_Toc368136539"/>
+      <w:bookmarkStart w:id="1" w:name="_Toc368136539"/>
       <w:r>
         <w:t>Fix Details</w:t>
       </w:r>
-      <w:bookmarkEnd w:id="2"/>
+      <w:bookmarkEnd w:id="1"/>
     </w:p>
     <w:tbl>
       <w:tblPr>
@@ -644,14 +692,29 @@
             <w:pPr>
               <w:pStyle w:val="TableText"/>
             </w:pPr>
-            <w:fldSimple w:instr=" DOCPROPERTY  &quot;$Base Release$&quot;  \* MERGEFORMAT ">
-              <w:r>
-                <w:t>4.7</w:t>
-              </w:r>
-              <w:r>
-                <w:t>.0.0</w:t>
-              </w:r>
-            </w:fldSimple>
+            <w:r>
+              <w:fldChar w:fldCharType="begin"/>
+            </w:r>
+            <w:r>
+              <w:instrText xml:space="preserve"> DOCPROPERTY  "$Base Release$"  \* MERGEFORMAT </w:instrText>
+            </w:r>
+            <w:r>
+              <w:fldChar w:fldCharType="separate"/>
+            </w:r>
+            <w:r>
+              <w:t>4.7</w:t>
+            </w:r>
+            <w:r>
+              <w:t>.0.</w:t>
+            </w:r>
+            <w:r>
+              <w:t>x</w:t>
+            </w:r>
+            <w:bookmarkStart w:id="2" w:name="_GoBack"/>
+            <w:bookmarkEnd w:id="2"/>
+            <w:r>
+              <w:fldChar w:fldCharType="end"/>
+            </w:r>
           </w:p>
         </w:tc>
       </w:tr>
@@ -2161,7 +2224,7 @@
               <w:lang w:val="en-US" w:eastAsia="en-US"/>
             </w:rPr>
             <w:drawing>
-              <wp:inline distT="0" distB="0" distL="0" distR="0" wp14:anchorId="56B5EDFB" wp14:editId="1C779BA4">
+              <wp:inline distT="0" distB="0" distL="0" distR="0" wp14:anchorId="5C4D4845" wp14:editId="1BDA5B61">
                 <wp:extent cx="2543175" cy="638175"/>
                 <wp:effectExtent l="0" t="0" r="9525" b="9525"/>
                 <wp:docPr id="3" name="Picture 1" descr="Bentley Header Logo 02"/>
@@ -2336,7 +2399,7 @@
             <w:fldChar w:fldCharType="separate"/>
           </w:r>
           <w:r>
-            <w:t>5-Feb-14</w:t>
+            <w:t>27-Mar-14</w:t>
           </w:r>
           <w:r>
             <w:fldChar w:fldCharType="end"/>
@@ -2435,7 +2498,7 @@
               <w:lang w:val="en-US" w:eastAsia="en-US"/>
             </w:rPr>
             <w:drawing>
-              <wp:inline distT="0" distB="0" distL="0" distR="0" wp14:anchorId="03813CF9" wp14:editId="100CCE83">
+              <wp:inline distT="0" distB="0" distL="0" distR="0" wp14:anchorId="2AAC2392" wp14:editId="28DD65E4">
                 <wp:extent cx="2028825" cy="495300"/>
                 <wp:effectExtent l="0" t="0" r="9525" b="0"/>
                 <wp:docPr id="2" name="Picture 2" descr="BentleyLOGO_4C_no-tag"/>
@@ -2497,11 +2560,21 @@
               <w:rStyle w:val="HighlightText"/>
             </w:rPr>
           </w:pPr>
-          <w:fldSimple w:instr=" DOCPROPERTY  $Product$  \* MERGEFORMAT ">
-            <w:r>
-              <w:t>Network Manager</w:t>
-            </w:r>
-          </w:fldSimple>
+          <w:r>
+            <w:fldChar w:fldCharType="begin"/>
+          </w:r>
+          <w:r>
+            <w:instrText xml:space="preserve"> DOCPROPERTY  $Product$  \* MERGEFORMAT </w:instrText>
+          </w:r>
+          <w:r>
+            <w:fldChar w:fldCharType="separate"/>
+          </w:r>
+          <w:r>
+            <w:t>Network Manager</w:t>
+          </w:r>
+          <w:r>
+            <w:fldChar w:fldCharType="end"/>
+          </w:r>
           <w:r>
             <w:t xml:space="preserve"> Fix Release </w:t>
           </w:r>
@@ -2551,11 +2624,21 @@
           <w:vAlign w:val="center"/>
         </w:tcPr>
         <w:p>
-          <w:fldSimple w:instr=" DOCPROPERTY  &quot;$Base Release$&quot;  \* MERGEFORMAT ">
-            <w:r>
-              <w:t>4.7.0.0</w:t>
-            </w:r>
-          </w:fldSimple>
+          <w:r>
+            <w:fldChar w:fldCharType="begin"/>
+          </w:r>
+          <w:r>
+            <w:instrText xml:space="preserve"> DOCPROPERTY  "$Base Release$"  \* MERGEFORMAT </w:instrText>
+          </w:r>
+          <w:r>
+            <w:fldChar w:fldCharType="separate"/>
+          </w:r>
+          <w:r>
+            <w:t>4.7.0.x</w:t>
+          </w:r>
+          <w:r>
+            <w:fldChar w:fldCharType="end"/>
+          </w:r>
           <w:r>
             <w:t xml:space="preserve"> Fix </w:t>
           </w:r>
@@ -2585,14 +2668,21 @@
           <w:r>
             <w:t xml:space="preserve">: </w:t>
           </w:r>
-          <w:fldSimple w:instr=" DOCPROPERTY  &quot;$Release Date$&quot;  \* MERGEFORMAT ">
-            <w:r>
-              <w:t>5th</w:t>
-            </w:r>
-            <w:r>
-              <w:t xml:space="preserve"> February 2014</w:t>
-            </w:r>
-          </w:fldSimple>
+          <w:r>
+            <w:fldChar w:fldCharType="begin"/>
+          </w:r>
+          <w:r>
+            <w:instrText xml:space="preserve"> DOCPROPERTY  "$Release Date$"  \* MERGEFORMAT </w:instrText>
+          </w:r>
+          <w:r>
+            <w:fldChar w:fldCharType="separate"/>
+          </w:r>
+          <w:r>
+            <w:t>5th February 2014</w:t>
+          </w:r>
+          <w:r>
+            <w:fldChar w:fldCharType="end"/>
+          </w:r>
         </w:p>
       </w:tc>
       <w:tc>
@@ -2617,7 +2707,7 @@
             <w:rPr>
               <w:noProof/>
             </w:rPr>
-            <w:t>2</w:t>
+            <w:t>3</w:t>
           </w:r>
           <w:r>
             <w:rPr>

</xml_diff>